<commit_message>
Started implementation of classes
</commit_message>
<xml_diff>
--- a/Protokolle/BetreuerTreff-06.docx
+++ b/Protokolle/BetreuerTreff-06.docx
@@ -121,6 +121,346 @@
         </w:numPr>
         <w:bidi w:val="0"/>
         <w:jc w:val="left"/>
+        <w:rPr>
+          <w:highlight w:val="yellow"/>
+        </w:rPr>
+      </w:pPr>
+      <w:r>
+        <w:rPr>
+          <w:highlight w:val="yellow"/>
+        </w:rPr>
+        <w:t>Kastel Wiki sdqweb.ipd.kit.edu/wiki &amp; Tipps und Tricks</w:t>
+      </w:r>
+    </w:p>
+    <w:p>
+      <w:pPr>
+        <w:pStyle w:val="Normal"/>
+        <w:numPr>
+          <w:ilvl w:val="1"/>
+          <w:numId w:val="1"/>
+        </w:numPr>
+        <w:bidi w:val="0"/>
+        <w:jc w:val="left"/>
+        <w:rPr>
+          <w:highlight w:val="yellow"/>
+        </w:rPr>
+      </w:pPr>
+      <w:r>
+        <w:rPr>
+          <w:highlight w:val="yellow"/>
+        </w:rPr>
+        <w:t>Implementierungs Dokument</w:t>
+      </w:r>
+    </w:p>
+    <w:p>
+      <w:pPr>
+        <w:pStyle w:val="Normal"/>
+        <w:numPr>
+          <w:ilvl w:val="2"/>
+          <w:numId w:val="1"/>
+        </w:numPr>
+        <w:bidi w:val="0"/>
+        <w:jc w:val="left"/>
+        <w:rPr>
+          <w:highlight w:val="yellow"/>
+        </w:rPr>
+      </w:pPr>
+      <w:r>
+        <w:rPr>
+          <w:highlight w:val="yellow"/>
+        </w:rPr>
+        <w:t>Entwurfsänderungen</w:t>
+      </w:r>
+    </w:p>
+    <w:p>
+      <w:pPr>
+        <w:pStyle w:val="Normal"/>
+        <w:numPr>
+          <w:ilvl w:val="3"/>
+          <w:numId w:val="1"/>
+        </w:numPr>
+        <w:bidi w:val="0"/>
+        <w:jc w:val="left"/>
+        <w:rPr>
+          <w:highlight w:val="yellow"/>
+        </w:rPr>
+      </w:pPr>
+      <w:r>
+        <w:rPr>
+          <w:highlight w:val="yellow"/>
+        </w:rPr>
+        <w:t xml:space="preserve">Tabelle </w:t>
+      </w:r>
+    </w:p>
+    <w:p>
+      <w:pPr>
+        <w:pStyle w:val="Normal"/>
+        <w:numPr>
+          <w:ilvl w:val="4"/>
+          <w:numId w:val="1"/>
+        </w:numPr>
+        <w:bidi w:val="0"/>
+        <w:jc w:val="left"/>
+        <w:rPr>
+          <w:highlight w:val="yellow"/>
+        </w:rPr>
+      </w:pPr>
+      <w:r>
+        <w:rPr>
+          <w:highlight w:val="yellow"/>
+        </w:rPr>
+        <w:t>Wo im Entwurfs / Pflichtenheft</w:t>
+      </w:r>
+    </w:p>
+    <w:p>
+      <w:pPr>
+        <w:pStyle w:val="Normal"/>
+        <w:numPr>
+          <w:ilvl w:val="2"/>
+          <w:numId w:val="1"/>
+        </w:numPr>
+        <w:bidi w:val="0"/>
+        <w:jc w:val="left"/>
+        <w:rPr>
+          <w:highlight w:val="yellow"/>
+        </w:rPr>
+      </w:pPr>
+      <w:r>
+        <w:rPr>
+          <w:highlight w:val="yellow"/>
+        </w:rPr>
+        <w:t>Implementierungsplan</w:t>
+      </w:r>
+    </w:p>
+    <w:p>
+      <w:pPr>
+        <w:pStyle w:val="Normal"/>
+        <w:numPr>
+          <w:ilvl w:val="3"/>
+          <w:numId w:val="1"/>
+        </w:numPr>
+        <w:bidi w:val="0"/>
+        <w:jc w:val="left"/>
+        <w:rPr>
+          <w:highlight w:val="yellow"/>
+        </w:rPr>
+      </w:pPr>
+      <w:r>
+        <w:rPr>
+          <w:highlight w:val="yellow"/>
+        </w:rPr>
+        <w:t>Wer, was, wann?</w:t>
+      </w:r>
+    </w:p>
+    <w:p>
+      <w:pPr>
+        <w:pStyle w:val="Normal"/>
+        <w:numPr>
+          <w:ilvl w:val="2"/>
+          <w:numId w:val="1"/>
+        </w:numPr>
+        <w:bidi w:val="0"/>
+        <w:jc w:val="left"/>
+        <w:rPr>
+          <w:highlight w:val="yellow"/>
+        </w:rPr>
+      </w:pPr>
+      <w:r>
+        <w:rPr>
+          <w:highlight w:val="yellow"/>
+        </w:rPr>
+        <w:t>Verwendete Technologien</w:t>
+      </w:r>
+    </w:p>
+    <w:p>
+      <w:pPr>
+        <w:pStyle w:val="Normal"/>
+        <w:numPr>
+          <w:ilvl w:val="2"/>
+          <w:numId w:val="1"/>
+        </w:numPr>
+        <w:bidi w:val="0"/>
+        <w:jc w:val="left"/>
+        <w:rPr>
+          <w:highlight w:val="yellow"/>
+        </w:rPr>
+      </w:pPr>
+      <w:r>
+        <w:rPr>
+          <w:highlight w:val="yellow"/>
+        </w:rPr>
+        <w:t>Erfüllte Kriterien</w:t>
+      </w:r>
+    </w:p>
+    <w:p>
+      <w:pPr>
+        <w:pStyle w:val="Normal"/>
+        <w:numPr>
+          <w:ilvl w:val="3"/>
+          <w:numId w:val="1"/>
+        </w:numPr>
+        <w:bidi w:val="0"/>
+        <w:jc w:val="left"/>
+        <w:rPr>
+          <w:highlight w:val="yellow"/>
+        </w:rPr>
+      </w:pPr>
+      <w:r>
+        <w:rPr>
+          <w:highlight w:val="yellow"/>
+        </w:rPr>
+        <w:t>Teilimplementierung?</w:t>
+      </w:r>
+    </w:p>
+    <w:p>
+      <w:pPr>
+        <w:pStyle w:val="Normal"/>
+        <w:numPr>
+          <w:ilvl w:val="3"/>
+          <w:numId w:val="1"/>
+        </w:numPr>
+        <w:bidi w:val="0"/>
+        <w:jc w:val="left"/>
+        <w:rPr>
+          <w:highlight w:val="yellow"/>
+        </w:rPr>
+      </w:pPr>
+      <w:r>
+        <w:rPr>
+          <w:highlight w:val="yellow"/>
+        </w:rPr>
+        <w:t>Was müsste dafür noch gemacht werden?</w:t>
+      </w:r>
+    </w:p>
+    <w:p>
+      <w:pPr>
+        <w:pStyle w:val="Normal"/>
+        <w:numPr>
+          <w:ilvl w:val="3"/>
+          <w:numId w:val="1"/>
+        </w:numPr>
+        <w:bidi w:val="0"/>
+        <w:jc w:val="left"/>
+        <w:rPr>
+          <w:highlight w:val="yellow"/>
+        </w:rPr>
+      </w:pPr>
+      <w:r>
+        <w:rPr>
+          <w:highlight w:val="yellow"/>
+        </w:rPr>
+        <w:t>Argumentieren!!!</w:t>
+      </w:r>
+    </w:p>
+    <w:p>
+      <w:pPr>
+        <w:pStyle w:val="Normal"/>
+        <w:numPr>
+          <w:ilvl w:val="4"/>
+          <w:numId w:val="1"/>
+        </w:numPr>
+        <w:bidi w:val="0"/>
+        <w:jc w:val="left"/>
+        <w:rPr>
+          <w:highlight w:val="yellow"/>
+        </w:rPr>
+      </w:pPr>
+      <w:r>
+        <w:rPr>
+          <w:highlight w:val="yellow"/>
+        </w:rPr>
+        <w:t>Keine Zeit, sehr sehr schwaches Argument</w:t>
+      </w:r>
+    </w:p>
+    <w:p>
+      <w:pPr>
+        <w:pStyle w:val="Normal"/>
+        <w:numPr>
+          <w:ilvl w:val="2"/>
+          <w:numId w:val="1"/>
+        </w:numPr>
+        <w:bidi w:val="0"/>
+        <w:jc w:val="left"/>
+        <w:rPr>
+          <w:highlight w:val="yellow"/>
+        </w:rPr>
+      </w:pPr>
+      <w:r>
+        <w:rPr>
+          <w:highlight w:val="yellow"/>
+        </w:rPr>
+        <w:t>Test Credentials</w:t>
+      </w:r>
+    </w:p>
+    <w:p>
+      <w:pPr>
+        <w:pStyle w:val="Normal"/>
+        <w:numPr>
+          <w:ilvl w:val="3"/>
+          <w:numId w:val="1"/>
+        </w:numPr>
+        <w:bidi w:val="0"/>
+        <w:jc w:val="left"/>
+        <w:rPr>
+          <w:highlight w:val="yellow"/>
+        </w:rPr>
+      </w:pPr>
+      <w:r>
+        <w:rPr>
+          <w:highlight w:val="yellow"/>
+        </w:rPr>
+        <w:t>Betreueraccout, o.ä.</w:t>
+      </w:r>
+    </w:p>
+    <w:p>
+      <w:pPr>
+        <w:pStyle w:val="Normal"/>
+        <w:numPr>
+          <w:ilvl w:val="2"/>
+          <w:numId w:val="1"/>
+        </w:numPr>
+        <w:bidi w:val="0"/>
+        <w:jc w:val="left"/>
+        <w:rPr>
+          <w:highlight w:val="yellow"/>
+        </w:rPr>
+      </w:pPr>
+      <w:r>
+        <w:rPr>
+          <w:highlight w:val="yellow"/>
+        </w:rPr>
+        <w:t>Bugs dokumentieren</w:t>
+      </w:r>
+    </w:p>
+    <w:p>
+      <w:pPr>
+        <w:pStyle w:val="Normal"/>
+        <w:numPr>
+          <w:ilvl w:val="3"/>
+          <w:numId w:val="1"/>
+        </w:numPr>
+        <w:bidi w:val="0"/>
+        <w:jc w:val="left"/>
+        <w:rPr>
+          <w:highlight w:val="yellow"/>
+        </w:rPr>
+      </w:pPr>
+      <w:r>
+        <w:rPr>
+          <w:highlight w:val="yellow"/>
+        </w:rPr>
+        <w:t>Nur wenn  angeforderte Features nicht funktionieren</w:t>
+      </w:r>
+    </w:p>
+    <w:p>
+      <w:pPr>
+        <w:pStyle w:val="Normal"/>
+        <w:numPr>
+          <w:ilvl w:val="1"/>
+          <w:numId w:val="1"/>
+        </w:numPr>
+        <w:bidi w:val="0"/>
+        <w:jc w:val="left"/>
         <w:rPr/>
       </w:pPr>
       <w:r>
@@ -195,12 +535,390 @@
     <w:p>
       <w:pPr>
         <w:pStyle w:val="Normal"/>
-        <w:bidi w:val="0"/>
-        <w:jc w:val="left"/>
-        <w:rPr/>
-      </w:pPr>
-      <w:r>
-        <w:rPr/>
+        <w:numPr>
+          <w:ilvl w:val="1"/>
+          <w:numId w:val="1"/>
+        </w:numPr>
+        <w:bidi w:val="0"/>
+        <w:jc w:val="left"/>
+        <w:rPr>
+          <w:highlight w:val="yellow"/>
+        </w:rPr>
+      </w:pPr>
+      <w:r>
+        <w:rPr>
+          <w:highlight w:val="yellow"/>
+        </w:rPr>
+        <w:t>Jetzt: Unittests</w:t>
+      </w:r>
+    </w:p>
+    <w:p>
+      <w:pPr>
+        <w:pStyle w:val="Normal"/>
+        <w:numPr>
+          <w:ilvl w:val="1"/>
+          <w:numId w:val="1"/>
+        </w:numPr>
+        <w:bidi w:val="0"/>
+        <w:jc w:val="left"/>
+        <w:rPr>
+          <w:highlight w:val="yellow"/>
+        </w:rPr>
+      </w:pPr>
+      <w:r>
+        <w:rPr>
+          <w:highlight w:val="yellow"/>
+        </w:rPr>
+        <w:t>Qualitätssicherung</w:t>
+      </w:r>
+    </w:p>
+    <w:p>
+      <w:pPr>
+        <w:pStyle w:val="Normal"/>
+        <w:numPr>
+          <w:ilvl w:val="2"/>
+          <w:numId w:val="1"/>
+        </w:numPr>
+        <w:bidi w:val="0"/>
+        <w:jc w:val="left"/>
+        <w:rPr>
+          <w:highlight w:val="yellow"/>
+        </w:rPr>
+      </w:pPr>
+      <w:r>
+        <w:rPr>
+          <w:highlight w:val="yellow"/>
+        </w:rPr>
+        <w:t>Integration</w:t>
+      </w:r>
+    </w:p>
+    <w:p>
+      <w:pPr>
+        <w:pStyle w:val="Normal"/>
+        <w:numPr>
+          <w:ilvl w:val="2"/>
+          <w:numId w:val="1"/>
+        </w:numPr>
+        <w:bidi w:val="0"/>
+        <w:jc w:val="left"/>
+        <w:rPr>
+          <w:highlight w:val="yellow"/>
+        </w:rPr>
+      </w:pPr>
+      <w:r>
+        <w:rPr>
+          <w:highlight w:val="yellow"/>
+        </w:rPr>
+        <w:t>Umfrage</w:t>
+      </w:r>
+    </w:p>
+    <w:p>
+      <w:pPr>
+        <w:pStyle w:val="Normal"/>
+        <w:numPr>
+          <w:ilvl w:val="0"/>
+          <w:numId w:val="1"/>
+        </w:numPr>
+        <w:bidi w:val="0"/>
+        <w:jc w:val="left"/>
+        <w:rPr>
+          <w:highlight w:val="yellow"/>
+        </w:rPr>
+      </w:pPr>
+      <w:r>
+        <w:rPr>
+          <w:highlight w:val="yellow"/>
+        </w:rPr>
+        <w:t>Bewertung</w:t>
+      </w:r>
+    </w:p>
+    <w:p>
+      <w:pPr>
+        <w:pStyle w:val="Normal"/>
+        <w:bidi w:val="0"/>
+        <w:jc w:val="left"/>
+        <w:rPr/>
+      </w:pPr>
+      <w:r>
+        <w:rPr/>
+      </w:r>
+    </w:p>
+    <w:p>
+      <w:pPr>
+        <w:pStyle w:val="Normal"/>
+        <w:bidi w:val="0"/>
+        <w:jc w:val="left"/>
+        <w:rPr>
+          <w:highlight w:val="yellow"/>
+        </w:rPr>
+      </w:pPr>
+      <w:r>
+        <w:rPr>
+          <w:highlight w:val="yellow"/>
+        </w:rPr>
+        <w:t>Incscape</w:t>
+      </w:r>
+    </w:p>
+    <w:p>
+      <w:pPr>
+        <w:pStyle w:val="Normal"/>
+        <w:bidi w:val="0"/>
+        <w:jc w:val="left"/>
+        <w:rPr/>
+      </w:pPr>
+      <w:r>
+        <w:rPr/>
+      </w:r>
+    </w:p>
+    <w:p>
+      <w:pPr>
+        <w:pStyle w:val="Normal"/>
+        <w:numPr>
+          <w:ilvl w:val="0"/>
+          <w:numId w:val="1"/>
+        </w:numPr>
+        <w:bidi w:val="0"/>
+        <w:jc w:val="left"/>
+        <w:rPr/>
+      </w:pPr>
+      <w:r>
+        <w:rPr>
+          <w:highlight w:val="yellow"/>
+        </w:rPr>
+        <w:t>Note: 3,0</w:t>
+      </w:r>
+    </w:p>
+    <w:p>
+      <w:pPr>
+        <w:pStyle w:val="Normal"/>
+        <w:numPr>
+          <w:ilvl w:val="1"/>
+          <w:numId w:val="1"/>
+        </w:numPr>
+        <w:bidi w:val="0"/>
+        <w:jc w:val="left"/>
+        <w:rPr/>
+      </w:pPr>
+      <w:r>
+        <w:rPr>
+          <w:highlight w:val="yellow"/>
+        </w:rPr>
+        <w:t>Lesbarkeit Graphiken</w:t>
+      </w:r>
+    </w:p>
+    <w:p>
+      <w:pPr>
+        <w:pStyle w:val="Normal"/>
+        <w:numPr>
+          <w:ilvl w:val="1"/>
+          <w:numId w:val="1"/>
+        </w:numPr>
+        <w:bidi w:val="0"/>
+        <w:jc w:val="left"/>
+        <w:rPr/>
+      </w:pPr>
+      <w:r>
+        <w:rPr>
+          <w:highlight w:val="yellow"/>
+        </w:rPr>
+        <w:t>zusammehang Pflichtenheft</w:t>
+      </w:r>
+    </w:p>
+    <w:p>
+      <w:pPr>
+        <w:pStyle w:val="Normal"/>
+        <w:numPr>
+          <w:ilvl w:val="1"/>
+          <w:numId w:val="1"/>
+        </w:numPr>
+        <w:bidi w:val="0"/>
+        <w:jc w:val="left"/>
+        <w:rPr/>
+      </w:pPr>
+      <w:r>
+        <w:rPr>
+          <w:highlight w:val="yellow"/>
+        </w:rPr>
+        <w:t>“</w:t>
+      </w:r>
+      <w:r>
+        <w:rPr>
+          <w:highlight w:val="yellow"/>
+        </w:rPr>
+        <w:t>heiße Nadel”</w:t>
+      </w:r>
+    </w:p>
+    <w:p>
+      <w:pPr>
+        <w:pStyle w:val="Normal"/>
+        <w:numPr>
+          <w:ilvl w:val="1"/>
+          <w:numId w:val="1"/>
+        </w:numPr>
+        <w:bidi w:val="0"/>
+        <w:jc w:val="left"/>
+        <w:rPr/>
+      </w:pPr>
+      <w:r>
+        <w:rPr>
+          <w:highlight w:val="yellow"/>
+        </w:rPr>
+        <w:t>Kontext des Dokuments</w:t>
+      </w:r>
+    </w:p>
+    <w:p>
+      <w:pPr>
+        <w:pStyle w:val="Normal"/>
+        <w:numPr>
+          <w:ilvl w:val="2"/>
+          <w:numId w:val="1"/>
+        </w:numPr>
+        <w:bidi w:val="0"/>
+        <w:jc w:val="left"/>
+        <w:rPr/>
+      </w:pPr>
+      <w:r>
+        <w:rPr>
+          <w:highlight w:val="yellow"/>
+        </w:rPr>
+        <w:t>Immer halbe seite Einleitung</w:t>
+      </w:r>
+    </w:p>
+    <w:p>
+      <w:pPr>
+        <w:pStyle w:val="Normal"/>
+        <w:numPr>
+          <w:ilvl w:val="3"/>
+          <w:numId w:val="1"/>
+        </w:numPr>
+        <w:bidi w:val="0"/>
+        <w:jc w:val="left"/>
+        <w:rPr/>
+      </w:pPr>
+      <w:r>
+        <w:rPr>
+          <w:highlight w:val="yellow"/>
+        </w:rPr>
+        <w:t>Copy Paste und dann auf die Phase zuschneiden</w:t>
+      </w:r>
+    </w:p>
+    <w:p>
+      <w:pPr>
+        <w:pStyle w:val="Normal"/>
+        <w:numPr>
+          <w:ilvl w:val="1"/>
+          <w:numId w:val="1"/>
+        </w:numPr>
+        <w:bidi w:val="0"/>
+        <w:jc w:val="left"/>
+        <w:rPr/>
+      </w:pPr>
+      <w:r>
+        <w:rPr>
+          <w:highlight w:val="yellow"/>
+        </w:rPr>
+        <w:t>Augen Zugedrückt beim Pflichtenheft</w:t>
+      </w:r>
+    </w:p>
+    <w:p>
+      <w:pPr>
+        <w:pStyle w:val="Normal"/>
+        <w:numPr>
+          <w:ilvl w:val="1"/>
+          <w:numId w:val="1"/>
+        </w:numPr>
+        <w:bidi w:val="0"/>
+        <w:jc w:val="left"/>
+        <w:rPr/>
+      </w:pPr>
+      <w:r>
+        <w:rPr>
+          <w:highlight w:val="yellow"/>
+        </w:rPr>
+        <w:t>Tendenz Implementierung geht schief</w:t>
+      </w:r>
+    </w:p>
+    <w:p>
+      <w:pPr>
+        <w:pStyle w:val="Normal"/>
+        <w:numPr>
+          <w:ilvl w:val="2"/>
+          <w:numId w:val="1"/>
+        </w:numPr>
+        <w:bidi w:val="0"/>
+        <w:jc w:val="left"/>
+        <w:rPr/>
+      </w:pPr>
+      <w:r>
+        <w:rPr>
+          <w:highlight w:val="yellow"/>
+        </w:rPr>
+        <w:t>Unfertig oder nichts</w:t>
+      </w:r>
+    </w:p>
+    <w:p>
+      <w:pPr>
+        <w:pStyle w:val="Normal"/>
+        <w:numPr>
+          <w:ilvl w:val="2"/>
+          <w:numId w:val="1"/>
+        </w:numPr>
+        <w:bidi w:val="0"/>
+        <w:jc w:val="left"/>
+        <w:rPr/>
+      </w:pPr>
+      <w:r>
+        <w:rPr>
+          <w:highlight w:val="yellow"/>
+        </w:rPr>
+        <w:t>Wichtig Laufende Software haben</w:t>
+      </w:r>
+    </w:p>
+    <w:p>
+      <w:pPr>
+        <w:pStyle w:val="Normal"/>
+        <w:numPr>
+          <w:ilvl w:val="1"/>
+          <w:numId w:val="1"/>
+        </w:numPr>
+        <w:bidi w:val="0"/>
+        <w:jc w:val="left"/>
+        <w:rPr/>
+      </w:pPr>
+      <w:r>
+        <w:rPr>
+          <w:highlight w:val="yellow"/>
+        </w:rPr>
+        <w:t>Sorgfalt über Zeit</w:t>
+      </w:r>
+    </w:p>
+    <w:p>
+      <w:pPr>
+        <w:pStyle w:val="Normal"/>
+        <w:bidi w:val="0"/>
+        <w:jc w:val="left"/>
+        <w:rPr>
+          <w:highlight w:val="yellow"/>
+        </w:rPr>
+      </w:pPr>
+      <w:r>
+        <w:rPr/>
+      </w:r>
+    </w:p>
+    <w:p>
+      <w:pPr>
+        <w:pStyle w:val="Normal"/>
+        <w:bidi w:val="0"/>
+        <w:jc w:val="left"/>
+        <w:rPr>
+          <w:highlight w:val="yellow"/>
+        </w:rPr>
+      </w:pPr>
+      <w:r>
+        <w:rPr>
+          <w:highlight w:val="yellow"/>
+        </w:rPr>
+        <w:t>Tipp Klausurenphase in die Qualitätssicherung reinschieben, Eine Woche vorher mitteilen</w:t>
       </w:r>
     </w:p>
     <w:sectPr>

</xml_diff>